<commit_message>
finished shortening all sections
</commit_message>
<xml_diff>
--- a/Capstone/DMAE rmd text edit.docx
+++ b/Capstone/DMAE rmd text edit.docx
@@ -2254,19 +2254,7 @@
         <w:rPr>
           <w:highlight w:val="green"/>
         </w:rPr>
-        <w:t xml:space="preserve"> op haar website aangegeven wat een collega kan verdienen in jaar 1, 2 en 3 </w:t>
-      </w:r>
-      <w:r>
-        <w:rPr>
-          <w:highlight w:val="green"/>
-        </w:rPr>
-        <w:t>(€2.763,- , €3.087,- , €3.591,- respectievelijk).</w:t>
-      </w:r>
-      <w:r>
-        <w:rPr>
-          <w:highlight w:val="green"/>
-        </w:rPr>
-        <w:t xml:space="preserve"> Om deze deelvraag te beantwoorden worden deze drie salarissen gebruikt.</w:t>
+        <w:t xml:space="preserve"> op haar website aangegeven wat een collega kan verdienen in jaar 1, 2 en 3 (€2.763,- , €3.087,- , €3.591,- respectievelijk). Om deze deelvraag te beantwoorden worden deze drie salarissen gebruikt.</w:t>
       </w:r>
     </w:p>
     <w:p>
@@ -2841,13 +2829,7 @@
         <w:rPr>
           <w:highlight w:val="green"/>
         </w:rPr>
-        <w:t xml:space="preserve">Zoals gesteld zijn de consultants in de eerste 3 jaar voornamelijk bezig met de skills </w:t>
-      </w:r>
-      <w:r>
-        <w:rPr>
-          <w:highlight w:val="green"/>
-        </w:rPr>
-        <w:t xml:space="preserve">data </w:t>
+        <w:t xml:space="preserve">Zoals gesteld zijn de consultants in de eerste 3 jaar voornamelijk bezig met de skills data </w:t>
       </w:r>
       <w:proofErr w:type="spellStart"/>
       <w:r>
@@ -2943,13 +2925,7 @@
         <w:rPr>
           <w:highlight w:val="green"/>
         </w:rPr>
-        <w:t xml:space="preserve"> wat aansluit op de gevraagde</w:t>
-      </w:r>
-      <w:r>
-        <w:rPr>
-          <w:highlight w:val="green"/>
-        </w:rPr>
-        <w:t xml:space="preserve"> skills “</w:t>
+        <w:t xml:space="preserve"> wat aansluit op de gevraagde skills “</w:t>
       </w:r>
       <w:proofErr w:type="spellStart"/>
       <w:r>
@@ -3109,13 +3085,7 @@
         <w:rPr>
           <w:highlight w:val="green"/>
         </w:rPr>
-        <w:t>, scala, go)</w:t>
-      </w:r>
-      <w:r>
-        <w:rPr>
-          <w:highlight w:val="green"/>
-        </w:rPr>
-        <w:t xml:space="preserve"> </w:t>
+        <w:t xml:space="preserve">, scala, go) </w:t>
       </w:r>
       <w:r>
         <w:rPr>
@@ -3251,71 +3221,6 @@
           <w:highlight w:val="green"/>
         </w:rPr>
         <w:t>.</w:t>
-      </w:r>
-    </w:p>
-    <w:p>
-      <w:pPr>
-        <w:pStyle w:val="NormalWeb"/>
-        <w:rPr>
-          <w:b/>
-          <w:bCs/>
-        </w:rPr>
-      </w:pPr>
-      <w:r>
-        <w:rPr>
-          <w:b/>
-          <w:bCs/>
-        </w:rPr>
-        <w:lastRenderedPageBreak/>
-        <w:t>Instroom vacatures</w:t>
-      </w:r>
-    </w:p>
-    <w:p>
-      <w:pPr>
-        <w:pStyle w:val="NormalWeb"/>
-      </w:pPr>
-      <w:r>
-        <w:t>Een volgende stap is patroon analyse. Omdat de data niet vergenoeg terug gaat kan er geen accurate voorspelling worden gedaan over de ontwikkeling naar de vraag. Naast dat het inspelen op deze vraag ontwikkeling ook erg lastig is wegens de doorlooptijd van het opzetten van opleidingen en het opleiden van kandidaten. Wel kan er gestart worden met een analyse of er een bepaald patroon is m.b.t. de instroom.</w:t>
-      </w:r>
-    </w:p>
-    <w:p>
-      <w:pPr>
-        <w:pStyle w:val="NormalWeb"/>
-      </w:pPr>
-      <w:r>
-        <w:t xml:space="preserve">De eerste grafiek hieronder maakt duidelijk dat er een grote instroom van vacatures is op het eerste moment van scrapen. Dit heeft een logische verklaring: Indeed kent drie soorten waarden m.b.t </w:t>
-      </w:r>
-      <w:proofErr w:type="spellStart"/>
-      <w:r>
-        <w:t>plaatsings</w:t>
-      </w:r>
-      <w:proofErr w:type="spellEnd"/>
-      <w:r>
-        <w:t xml:space="preserve"> moment "Vandaag", "1-30 dagen geleden" "30+ dagen geleden". De </w:t>
-      </w:r>
-      <w:proofErr w:type="spellStart"/>
-      <w:r>
-        <w:t>scraper</w:t>
-      </w:r>
-      <w:proofErr w:type="spellEnd"/>
-      <w:r>
-        <w:t xml:space="preserve"> maakt geen onderscheid tussen "30" en "30+" Dit betekent dat het eerste moment van scrapen alle "30" en "30+" kenmerken om worden gezet naar "30". Dit verklaart een spike wanneer deze twee waarden voorkomen, doordat tijdens het data schonen dubbele rijen worden verwijderd (de eerste wordt behouden) zien we dit effect alleen terug in het begin van de totale dataset. Wanneer er dus gekeken wordt naar de vraag over tijd zal het binnen deze dataset noodzakelijk zijn om vanaf 5 februari 2022 te kijken. In beide grafieken is lastig vast te stellen of er een correlatie of een bepaald patroon aanwezig is. Wel valt op te maken dat er over het algemeen een dalende trend lijkt te zijn. Om hier echter meer over te zeggen zal minstens 3 jaar aan data nodig zijn om trends en patronen te kunnen vaststellen.</w:t>
-      </w:r>
-    </w:p>
-    <w:p>
-      <w:pPr>
-        <w:pStyle w:val="NormalWeb"/>
-      </w:pPr>
-      <w:r>
-        <w:t xml:space="preserve">Beide grafieken lijken pieken op bepaalde intervallen te tonen. In de derde grafiek wordt daarom de autocorrelatie </w:t>
-      </w:r>
-      <w:proofErr w:type="spellStart"/>
-      <w:r>
-        <w:t>weerggeven</w:t>
-      </w:r>
-      <w:proofErr w:type="spellEnd"/>
-      <w:r>
-        <w:t xml:space="preserve"> hieruit blijkt dat er geen duidelijk patroon aanwezig is, hierbij zou 1 (of -1) een mogelijke correlatie of patroon aanduiden. Deze vindt alleen plaats op lag 0. Dit betekent dat er alleen een verband is op de dag zelf. Kortom lijkt er geen patroon zichtbaar te zijn wat betreft de instroom.</w:t>
       </w:r>
     </w:p>
     <w:p>
@@ -3338,6 +3243,7 @@
           <w:sz w:val="27"/>
           <w:szCs w:val="27"/>
         </w:rPr>
+        <w:lastRenderedPageBreak/>
         <w:t xml:space="preserve">Ontwikkeling </w:t>
       </w:r>
       <w:proofErr w:type="spellStart"/>
@@ -3378,7 +3284,7 @@
           <w:sz w:val="24"/>
           <w:szCs w:val="24"/>
         </w:rPr>
-        <w:t xml:space="preserve">Hoewel er met de huidige data nog geen overkoepelend patroon te signaleren is kan er wel gekeken worden naar de ontwikkeling van de </w:t>
+        <w:t>De vraag “in hoeverre sluit het “</w:t>
       </w:r>
       <w:proofErr w:type="spellStart"/>
       <w:r>
@@ -3387,7 +3293,7 @@
           <w:sz w:val="24"/>
           <w:szCs w:val="24"/>
         </w:rPr>
-        <w:t>skill</w:t>
+        <w:t>curiculum</w:t>
       </w:r>
       <w:proofErr w:type="spellEnd"/>
       <w:r>
@@ -3396,7 +3302,7 @@
           <w:sz w:val="24"/>
           <w:szCs w:val="24"/>
         </w:rPr>
-        <w:t xml:space="preserve"> behoeften. Ook hier mist er een hoeveelheid data waarmee een goede tijdanalyse gedaan kan worden. Daarom dienen onderstaande grafieken en bijbehorende code ook als artefact waar op een later moment gebruik van gemaakt kan worden. In onderstaande grafieken zijn in iedergeval de drie meest gebruikte programmeertalen rondom data specialisaties te vinden. Daarnaast is het analyse platform Tableau weergegeven en de twee </w:t>
+        <w:t xml:space="preserve">” van </w:t>
       </w:r>
       <w:proofErr w:type="spellStart"/>
       <w:r>
@@ -3405,7 +3311,7 @@
           <w:sz w:val="24"/>
           <w:szCs w:val="24"/>
         </w:rPr>
-        <w:t>cloud</w:t>
+        <w:t>HoB</w:t>
       </w:r>
       <w:proofErr w:type="spellEnd"/>
       <w:r>
@@ -3414,43 +3320,39 @@
           <w:sz w:val="24"/>
           <w:szCs w:val="24"/>
         </w:rPr>
-        <w:t xml:space="preserve"> oplossingen AWS en </w:t>
-      </w:r>
-      <w:proofErr w:type="spellStart"/>
+        <w:t xml:space="preserve"> aan op de ontwikkelende markt</w:t>
+      </w:r>
       <w:r>
         <w:rPr>
           <w:rFonts w:ascii="Times New Roman" w:eastAsia="Times New Roman" w:hAnsi="Times New Roman" w:cs="Times New Roman"/>
           <w:sz w:val="24"/>
           <w:szCs w:val="24"/>
         </w:rPr>
-        <w:t>Azure</w:t>
-      </w:r>
-      <w:proofErr w:type="spellEnd"/>
+        <w:t>”</w:t>
+      </w:r>
       <w:r>
         <w:rPr>
           <w:rFonts w:ascii="Times New Roman" w:eastAsia="Times New Roman" w:hAnsi="Times New Roman" w:cs="Times New Roman"/>
           <w:sz w:val="24"/>
           <w:szCs w:val="24"/>
         </w:rPr>
-        <w:t>.</w:t>
-      </w:r>
-    </w:p>
-    <w:p>
-      <w:pPr>
-        <w:spacing w:before="100" w:beforeAutospacing="1" w:after="100" w:afterAutospacing="1" w:line="240" w:lineRule="auto"/>
+        <w:t xml:space="preserve"> is in de ten delen beantwoord. Het is duidelijk wat de</w:t>
+      </w:r>
+      <w:r>
         <w:rPr>
           <w:rFonts w:ascii="Times New Roman" w:eastAsia="Times New Roman" w:hAnsi="Times New Roman" w:cs="Times New Roman"/>
           <w:sz w:val="24"/>
           <w:szCs w:val="24"/>
         </w:rPr>
-      </w:pPr>
+        <w:t xml:space="preserve"> huidige vraag is. Met de huidige ontwikkelingen </w:t>
+      </w:r>
       <w:r>
         <w:rPr>
           <w:rFonts w:ascii="Times New Roman" w:eastAsia="Times New Roman" w:hAnsi="Times New Roman" w:cs="Times New Roman"/>
           <w:sz w:val="24"/>
           <w:szCs w:val="24"/>
         </w:rPr>
-        <w:t xml:space="preserve">Ook is hier weer een dalende trend te zien in nagenoeg alle </w:t>
+        <w:t xml:space="preserve">op het gebied van big data en </w:t>
       </w:r>
       <w:proofErr w:type="spellStart"/>
       <w:r>
@@ -3459,7 +3361,7 @@
           <w:sz w:val="24"/>
           <w:szCs w:val="24"/>
         </w:rPr>
-        <w:t>skill</w:t>
+        <w:t>cloud</w:t>
       </w:r>
       <w:proofErr w:type="spellEnd"/>
       <w:r>
@@ -3468,61 +3370,125 @@
           <w:sz w:val="24"/>
           <w:szCs w:val="24"/>
         </w:rPr>
-        <w:t xml:space="preserve"> aanvragen. Zowel in onderstaande grafieken als in het overzicht van totale aanvragen kan dit te verklaren zijn door de </w:t>
-      </w:r>
-      <w:proofErr w:type="spellStart"/>
+        <w:t xml:space="preserve"> technologie</w:t>
+      </w:r>
       <w:r>
         <w:rPr>
           <w:rFonts w:ascii="Times New Roman" w:eastAsia="Times New Roman" w:hAnsi="Times New Roman" w:cs="Times New Roman"/>
           <w:sz w:val="24"/>
           <w:szCs w:val="24"/>
         </w:rPr>
-        <w:t>rijkwijdte</w:t>
-      </w:r>
-      <w:proofErr w:type="spellEnd"/>
-      <w:r>
+        <w:t xml:space="preserve"> die in de praktijk zichtbaar zijn is het aannemelijk dat deze top 20 skills ook belangrijk zullen zijn om verder in de gaten te gaan houden.</w:t>
+      </w:r>
+    </w:p>
+    <w:p>
+      <w:pPr>
+        <w:spacing w:before="100" w:beforeAutospacing="1" w:after="100" w:afterAutospacing="1" w:line="240" w:lineRule="auto"/>
         <w:rPr>
           <w:rFonts w:ascii="Times New Roman" w:eastAsia="Times New Roman" w:hAnsi="Times New Roman" w:cs="Times New Roman"/>
           <w:sz w:val="24"/>
           <w:szCs w:val="24"/>
         </w:rPr>
-        <w:t xml:space="preserve"> van het </w:t>
-      </w:r>
-      <w:proofErr w:type="spellStart"/>
+      </w:pPr>
       <w:r>
         <w:rPr>
           <w:rFonts w:ascii="Times New Roman" w:eastAsia="Times New Roman" w:hAnsi="Times New Roman" w:cs="Times New Roman"/>
           <w:sz w:val="24"/>
           <w:szCs w:val="24"/>
         </w:rPr>
-        <w:t>scraping</w:t>
-      </w:r>
-      <w:proofErr w:type="spellEnd"/>
+        <w:t xml:space="preserve">Om een sterke trend analyse te doen is minstens ~3 jaar aan data nodig. Dit is een beperking </w:t>
+      </w:r>
       <w:r>
         <w:rPr>
           <w:rFonts w:ascii="Times New Roman" w:eastAsia="Times New Roman" w:hAnsi="Times New Roman" w:cs="Times New Roman"/>
           <w:sz w:val="24"/>
           <w:szCs w:val="24"/>
         </w:rPr>
-        <w:t xml:space="preserve"> script (max 300 vacatures) en de willekeurige sortering op de Indeed. Daarom zal ook hier de tijd een belangrijke factor spelen en een goede analyse na 3 jaar data verzamelen gedaan kunnen worden.</w:t>
-      </w:r>
-    </w:p>
-    <w:p>
-      <w:pPr>
-        <w:spacing w:before="100" w:beforeAutospacing="1" w:after="100" w:afterAutospacing="1" w:line="240" w:lineRule="auto"/>
+        <w:t>die verder in het hoofdstuk “discussie” wordt besproken</w:t>
+      </w:r>
+      <w:r>
         <w:rPr>
           <w:rFonts w:ascii="Times New Roman" w:eastAsia="Times New Roman" w:hAnsi="Times New Roman" w:cs="Times New Roman"/>
           <w:sz w:val="24"/>
           <w:szCs w:val="24"/>
         </w:rPr>
-      </w:pPr>
-      <w:r>
+        <w:t xml:space="preserve">. Wat wel aangeleverd kan worden is de functionaliteit om deze analyse op een later moment te doen. </w:t>
+      </w:r>
+    </w:p>
+    <w:p>
+      <w:pPr>
+        <w:spacing w:before="100" w:beforeAutospacing="1" w:after="100" w:afterAutospacing="1" w:line="240" w:lineRule="auto"/>
         <w:rPr>
           <w:rFonts w:ascii="Times New Roman" w:eastAsia="Times New Roman" w:hAnsi="Times New Roman" w:cs="Times New Roman"/>
           <w:sz w:val="24"/>
           <w:szCs w:val="24"/>
         </w:rPr>
-        <w:t>Wat we uit deze en de voorgaande analyse in iedergeval kunnen opmaken is het feit dat er een daling is in vacatures na een piek aan het begin van februari.</w:t>
+      </w:pPr>
+      <w:r>
+        <w:rPr>
+          <w:rFonts w:ascii="Times New Roman" w:eastAsia="Times New Roman" w:hAnsi="Times New Roman" w:cs="Times New Roman"/>
+          <w:sz w:val="24"/>
+          <w:szCs w:val="24"/>
+        </w:rPr>
+        <w:t>O</w:t>
+      </w:r>
+      <w:r>
+        <w:rPr>
+          <w:rFonts w:ascii="Times New Roman" w:eastAsia="Times New Roman" w:hAnsi="Times New Roman" w:cs="Times New Roman"/>
+          <w:sz w:val="24"/>
+          <w:szCs w:val="24"/>
+        </w:rPr>
+        <w:t>nderstaande grafieken</w:t>
+      </w:r>
+      <w:r>
+        <w:rPr>
+          <w:rFonts w:ascii="Times New Roman" w:eastAsia="Times New Roman" w:hAnsi="Times New Roman" w:cs="Times New Roman"/>
+          <w:sz w:val="24"/>
+          <w:szCs w:val="24"/>
+        </w:rPr>
+        <w:t xml:space="preserve">, met de verloop per </w:t>
+      </w:r>
+      <w:proofErr w:type="spellStart"/>
+      <w:r>
+        <w:rPr>
+          <w:rFonts w:ascii="Times New Roman" w:eastAsia="Times New Roman" w:hAnsi="Times New Roman" w:cs="Times New Roman"/>
+          <w:sz w:val="24"/>
+          <w:szCs w:val="24"/>
+        </w:rPr>
+        <w:t>skill</w:t>
+      </w:r>
+      <w:proofErr w:type="spellEnd"/>
+      <w:r>
+        <w:rPr>
+          <w:rFonts w:ascii="Times New Roman" w:eastAsia="Times New Roman" w:hAnsi="Times New Roman" w:cs="Times New Roman"/>
+          <w:sz w:val="24"/>
+          <w:szCs w:val="24"/>
+        </w:rPr>
+        <w:t>,</w:t>
+      </w:r>
+      <w:r>
+        <w:rPr>
+          <w:rFonts w:ascii="Times New Roman" w:eastAsia="Times New Roman" w:hAnsi="Times New Roman" w:cs="Times New Roman"/>
+          <w:sz w:val="24"/>
+          <w:szCs w:val="24"/>
+        </w:rPr>
+        <w:t xml:space="preserve"> en de </w:t>
+      </w:r>
+      <w:r>
+        <w:rPr>
+          <w:rFonts w:ascii="Times New Roman" w:eastAsia="Times New Roman" w:hAnsi="Times New Roman" w:cs="Times New Roman"/>
+          <w:sz w:val="24"/>
+          <w:szCs w:val="24"/>
+        </w:rPr>
+        <w:t>bijbehorende code generen de inzichten om een simpele trend analyse te doen.</w:t>
+      </w:r>
+      <w:r>
+        <w:rPr>
+          <w:rFonts w:ascii="Times New Roman" w:eastAsia="Times New Roman" w:hAnsi="Times New Roman" w:cs="Times New Roman"/>
+          <w:sz w:val="24"/>
+          <w:szCs w:val="24"/>
+        </w:rPr>
+        <w:t xml:space="preserve"> In onderstaande figuren wordt duidelijk dat er momenteel een neerwaartse trend is, de aannamen is dat dit wanneer er meer data beschikbaar is door scrapen de trend een positief verloop laat zien.</w:t>
       </w:r>
     </w:p>
     <w:p>
@@ -3530,10 +3496,51 @@
         <w:spacing w:before="100" w:beforeAutospacing="1" w:after="100" w:afterAutospacing="1" w:line="240" w:lineRule="auto"/>
         <w:rPr>
           <w:rFonts w:ascii="Times New Roman" w:eastAsia="Times New Roman" w:hAnsi="Times New Roman" w:cs="Times New Roman"/>
+          <w:sz w:val="24"/>
+          <w:szCs w:val="24"/>
+        </w:rPr>
+      </w:pPr>
+      <w:r>
+        <w:rPr>
+          <w:rFonts w:ascii="Times New Roman" w:eastAsia="Times New Roman" w:hAnsi="Times New Roman" w:cs="Times New Roman"/>
+          <w:sz w:val="24"/>
+          <w:szCs w:val="24"/>
+        </w:rPr>
+        <w:t xml:space="preserve">De onderstaande grafieken geven de dagelijks vraag naar skills aan en geven de algehele trend weer. Op het moment van schrijven </w:t>
+      </w:r>
+      <w:r>
+        <w:rPr>
+          <w:rFonts w:ascii="Times New Roman" w:eastAsia="Times New Roman" w:hAnsi="Times New Roman" w:cs="Times New Roman"/>
+          <w:sz w:val="24"/>
+          <w:szCs w:val="24"/>
+        </w:rPr>
+        <w:t xml:space="preserve">zijn dit enkel negatieve trends. De aannamen is dat, na verloop van tijd, wanneer meer data </w:t>
+      </w:r>
+      <w:proofErr w:type="spellStart"/>
+      <w:r>
+        <w:rPr>
+          <w:rFonts w:ascii="Times New Roman" w:eastAsia="Times New Roman" w:hAnsi="Times New Roman" w:cs="Times New Roman"/>
+          <w:sz w:val="24"/>
+          <w:szCs w:val="24"/>
+        </w:rPr>
+        <w:t>gescraped</w:t>
+      </w:r>
+      <w:proofErr w:type="spellEnd"/>
+      <w:r>
+        <w:rPr>
+          <w:rFonts w:ascii="Times New Roman" w:eastAsia="Times New Roman" w:hAnsi="Times New Roman" w:cs="Times New Roman"/>
+          <w:sz w:val="24"/>
+          <w:szCs w:val="24"/>
+        </w:rPr>
+        <w:t xml:space="preserve"> wordt deze skills in iedergeval een positieve trend zullen laten zien.</w:t>
+      </w:r>
+    </w:p>
+    <w:p>
+      <w:pPr>
+        <w:pStyle w:val="NormalWeb"/>
+        <w:rPr>
           <w:b/>
           <w:bCs/>
-          <w:sz w:val="24"/>
-          <w:szCs w:val="24"/>
         </w:rPr>
       </w:pPr>
       <w:r>
@@ -3541,461 +3548,527 @@
           <w:b/>
           <w:bCs/>
         </w:rPr>
-        <w:t>Ontwikkeling opdrachtgevers</w:t>
-      </w:r>
-    </w:p>
-    <w:p>
-      <w:pPr>
-        <w:pStyle w:val="NormalWeb"/>
-      </w:pPr>
-      <w:r>
-        <w:t xml:space="preserve">De laatste deelvraag voor dit onderzoek betreft de ontwikkeling en verhouding van de vraag vanuit mogelijke opdrachtgevers. Omdat het gebleken is dat de ontwikkeling van de vraag te </w:t>
-      </w:r>
-      <w:r>
-        <w:lastRenderedPageBreak/>
-        <w:t>weinig zegt wordt hier alleen nog gekeken naar de totale vraag vanuit opdrachtgevers. Hierop kunnen we binnen een aantal elementen segmenteren, namelijk: functietype en gevraagde skills.</w:t>
-      </w:r>
-    </w:p>
-    <w:p>
-      <w:pPr>
-        <w:pStyle w:val="NormalWeb"/>
-      </w:pPr>
-      <w:r>
-        <w:t xml:space="preserve">Allereerst wordt gekeken naar de 25 bedrijven met het grootste aanbod . in de eerste grafiek is te zien dat er overwegend gevraagd wordt naar data scientisten, vervolgens data analisten, en in veel mindere maten naar data engineers. Wanneer andere detacheerders / uitzendbureaus / </w:t>
-      </w:r>
-      <w:proofErr w:type="spellStart"/>
-      <w:r>
-        <w:t>consultancies</w:t>
-      </w:r>
-      <w:proofErr w:type="spellEnd"/>
-      <w:r>
-        <w:t xml:space="preserve"> worden weggelaten blijft de volgende top 5 bedrijven over (ten tijden schrijven):</w:t>
-      </w:r>
-    </w:p>
-    <w:p>
-      <w:pPr>
-        <w:pStyle w:val="NormalWeb"/>
-      </w:pPr>
-      <w:r>
-        <w:t>Bertelsmann</w:t>
-      </w:r>
-    </w:p>
-    <w:p>
-      <w:pPr>
-        <w:pStyle w:val="NormalWeb"/>
-      </w:pPr>
-      <w:r>
-        <w:t>NN</w:t>
-      </w:r>
-    </w:p>
-    <w:p>
-      <w:pPr>
-        <w:pStyle w:val="NormalWeb"/>
-      </w:pPr>
-      <w:r>
-        <w:t>Rabobank</w:t>
-      </w:r>
-    </w:p>
-    <w:p>
-      <w:pPr>
-        <w:pStyle w:val="NormalWeb"/>
-      </w:pPr>
-      <w:r>
-        <w:t>Belastingdienst</w:t>
-      </w:r>
-    </w:p>
-    <w:p>
-      <w:pPr>
-        <w:pStyle w:val="NormalWeb"/>
-      </w:pPr>
-      <w:r>
-        <w:t>Rijkswaterstaat</w:t>
-      </w:r>
-    </w:p>
-    <w:p>
-      <w:pPr>
-        <w:pStyle w:val="NormalWeb"/>
-      </w:pPr>
-      <w:r>
-        <w:t xml:space="preserve">Vanuit bovenstaande groep werkt </w:t>
-      </w:r>
-      <w:proofErr w:type="spellStart"/>
-      <w:r>
-        <w:t>HoB</w:t>
-      </w:r>
-      <w:proofErr w:type="spellEnd"/>
-      <w:r>
-        <w:t xml:space="preserve"> nog niet samen met Bertelsmann (een mediaconglomeraat) wat zou kunnen duiden op mogelijkheden tot een nieuwe samenwerking.</w:t>
-      </w:r>
-    </w:p>
-    <w:p>
-      <w:pPr>
-        <w:pStyle w:val="NormalWeb"/>
-      </w:pPr>
-      <w:r>
-        <w:t xml:space="preserve">In de volgende twee grafieken zijn de top 10 bedrijven (van de top 25) gekozen die zich niet richten op detachering, consultancy of </w:t>
-      </w:r>
-      <w:proofErr w:type="spellStart"/>
-      <w:r>
-        <w:t>traineeships</w:t>
-      </w:r>
-      <w:proofErr w:type="spellEnd"/>
-      <w:r>
-        <w:t xml:space="preserve">. Hierin is de verdeling over functie type en de 10 meest gevraagde skills te zien. Het is duidelijk te zien dat zowel de functie type en de gevraagde vaardigheden in zekere zinnen overeenkomen met de eerder vastgestelde verdeling over de gehele </w:t>
-      </w:r>
-      <w:proofErr w:type="spellStart"/>
-      <w:r>
-        <w:t>gescrapte</w:t>
-      </w:r>
-      <w:proofErr w:type="spellEnd"/>
-      <w:r>
-        <w:t xml:space="preserve"> populatie (een paar afwijkingen achterwege gelaten). Zo lijkt de data analist het meest gezocht te worden, gevolgd door data </w:t>
-      </w:r>
-      <w:proofErr w:type="spellStart"/>
-      <w:r>
-        <w:t>scientist</w:t>
-      </w:r>
-      <w:proofErr w:type="spellEnd"/>
-      <w:r>
-        <w:t xml:space="preserve"> en als laatste de data engineers. Wat betreft vaardigheden komen de top 3 vaardigheden overeen met de algehele populatie. Het meest opvallende binnen de vaardigheden zijn "marketing" en "Tableau". Deze zijn niet veel vertegenwoordigd in de vacatures geplaatst door de meest frequente opdrachtgevers.</w:t>
-      </w:r>
-    </w:p>
-    <w:p>
-      <w:pPr>
-        <w:pStyle w:val="NormalWeb"/>
-      </w:pPr>
-      <w:r>
-        <w:t>Wanneer we echter naar de vierde grafiek kijken zien we de meest gevraagde skills door de top 10 opdrachtgevers. Het beeld lijkt hier vertekend door Bertelsmann omdat deze een groot deel van de aanvragen uit heeft staan. Des al niet te min blijft de top 4 (</w:t>
-      </w:r>
-      <w:proofErr w:type="spellStart"/>
-      <w:r>
-        <w:t>sql</w:t>
-      </w:r>
-      <w:proofErr w:type="spellEnd"/>
-      <w:r>
-        <w:t>, python, R, (</w:t>
-      </w:r>
-      <w:proofErr w:type="spellStart"/>
-      <w:r>
-        <w:t>neural</w:t>
-      </w:r>
-      <w:proofErr w:type="spellEnd"/>
-      <w:r>
-        <w:t xml:space="preserve">) </w:t>
-      </w:r>
-      <w:proofErr w:type="spellStart"/>
-      <w:r>
-        <w:t>network</w:t>
-      </w:r>
-      <w:proofErr w:type="spellEnd"/>
-      <w:r>
-        <w:t>) ongewijzigd. Hier verder op in gaande is ook te zien data Bertelsmann in zet op big data technologie (</w:t>
-      </w:r>
-      <w:proofErr w:type="spellStart"/>
-      <w:r>
-        <w:t>Hive</w:t>
-      </w:r>
-      <w:proofErr w:type="spellEnd"/>
-      <w:r>
-        <w:t xml:space="preserve">, scala en </w:t>
-      </w:r>
-      <w:proofErr w:type="spellStart"/>
-      <w:r>
-        <w:t>spark</w:t>
-      </w:r>
-      <w:proofErr w:type="spellEnd"/>
-      <w:r>
-        <w:t xml:space="preserve">). Dit zijn interessante </w:t>
-      </w:r>
-      <w:proofErr w:type="spellStart"/>
-      <w:r>
-        <w:t>signalene</w:t>
-      </w:r>
-      <w:proofErr w:type="spellEnd"/>
-      <w:r>
-        <w:t xml:space="preserve"> komende van de grootst </w:t>
-      </w:r>
-      <w:proofErr w:type="spellStart"/>
-      <w:r>
-        <w:t>potentiele</w:t>
-      </w:r>
-      <w:proofErr w:type="spellEnd"/>
-      <w:r>
-        <w:t xml:space="preserve"> opdrachtgever op Indeed.</w:t>
-      </w:r>
-    </w:p>
-    <w:p>
-      <w:pPr>
-        <w:pStyle w:val="NormalWeb"/>
-      </w:pPr>
-      <w:r>
-        <w:t>Bovenstaande geeft handvatten om te bepalen welke skills momenteel belangrijk zijn om te ontwikkelen onder consultants en welke opdrachtgevers benaderd kunnen worden wegens het aantal vacatures. De code en artefacten die dit document opleveren geven de mogelijkheid om naar voorkeur de analyse aan te passen door bijvoorbeeld de focus van de bedrijven te verleggen (indien grootste aanbieders van functies over de tijd wijzigt).</w:t>
-      </w:r>
-    </w:p>
-    <w:p>
-      <w:pPr>
-        <w:pStyle w:val="NormalWeb"/>
+        <w:t xml:space="preserve">Welke opdrachtgevers actief op de markt worden nog niet bediend door </w:t>
+      </w:r>
+      <w:proofErr w:type="spellStart"/>
+      <w:r>
         <w:rPr>
           <w:b/>
           <w:bCs/>
         </w:rPr>
-      </w:pPr>
-      <w:r>
+        <w:t>HoB?</w:t>
+      </w:r>
+      <w:proofErr w:type="spellEnd"/>
+    </w:p>
+    <w:p>
+      <w:pPr>
+        <w:spacing w:before="100" w:beforeAutospacing="1" w:after="100" w:afterAutospacing="1" w:line="240" w:lineRule="auto"/>
+      </w:pPr>
+      <w:r>
+        <w:t xml:space="preserve">De laatste deelvraag binnen dit onderzoek richt zich op de mogelijke opdrachtgevers. Hiervan was het oorspronkelijk de bedoeling om een trend analyse te doen bij opdrachtgevers. Echter is dit door het tekort aan data niet te realiseren. In plaats daarvan wordt hier gekeken naar de huidige gap tussen de organisaties die vacatures uit hebben staan op Indeed en de organisaties die </w:t>
+      </w:r>
+      <w:proofErr w:type="spellStart"/>
+      <w:r>
+        <w:t>HoB</w:t>
+      </w:r>
+      <w:proofErr w:type="spellEnd"/>
+      <w:r>
+        <w:t xml:space="preserve"> bedient.</w:t>
+      </w:r>
+    </w:p>
+    <w:p>
+      <w:pPr>
+        <w:spacing w:before="100" w:beforeAutospacing="1" w:after="100" w:afterAutospacing="1" w:line="240" w:lineRule="auto"/>
+      </w:pPr>
+      <w:r>
+        <w:t xml:space="preserve">Allereerst wordt in onderstaande grafiek </w:t>
+      </w:r>
+      <w:r>
+        <w:t>de top 25 bedrijven getoond op basis van het aantal geplaatste vacatures vanaf de eerste datum in de dataset. Grofweg 50% van deze organisaties betreffen detacheerders (waaronder House of Bèta). Dit is een interessant gegeven</w:t>
+      </w:r>
+      <w:r>
+        <w:t>, de aannamen hier is namelijk dat de reden dat er zoveel vraag vanuit detacheerders en consultants is komt door de grote vraag naar data professionals in het algemeen.</w:t>
+      </w:r>
+    </w:p>
+    <w:p>
+      <w:pPr>
+        <w:spacing w:before="100" w:beforeAutospacing="1" w:after="100" w:afterAutospacing="1" w:line="240" w:lineRule="auto"/>
+      </w:pPr>
+      <w:r>
+        <w:t>Buiten de bevestiging van de g</w:t>
+      </w:r>
+      <w:r>
+        <w:t xml:space="preserve">rote vraag naar data professionals is het vooral interessant om te kijken naar de organisaties met de hoogste vraag die niet vallen onder consultancy of detacheerders. In de tweede grafiek is een subset gemaakt van deze 25 bedrijven zonder </w:t>
+      </w:r>
+      <w:proofErr w:type="spellStart"/>
+      <w:r>
+        <w:t>consultancies</w:t>
+      </w:r>
+      <w:proofErr w:type="spellEnd"/>
+      <w:r>
+        <w:t xml:space="preserve"> of detacheerders</w:t>
+      </w:r>
+      <w:r>
+        <w:t xml:space="preserve">. Uit deze grafiek zijn op dit moment </w:t>
+      </w:r>
+      <w:r>
+        <w:t xml:space="preserve">2 partijen waar </w:t>
+      </w:r>
+      <w:proofErr w:type="spellStart"/>
+      <w:r>
+        <w:t>HoB</w:t>
+      </w:r>
+      <w:proofErr w:type="spellEnd"/>
+      <w:r>
+        <w:t xml:space="preserve"> geen personeel aan levert: Bertelsmann SE &amp; Co, en Amarant. </w:t>
+      </w:r>
+    </w:p>
+    <w:p>
+      <w:pPr>
+        <w:spacing w:before="100" w:beforeAutospacing="1" w:after="100" w:afterAutospacing="1" w:line="240" w:lineRule="auto"/>
+      </w:pPr>
+      <w:r>
+        <w:t xml:space="preserve">Uiteraard is dit een summiere analyse om een daadwerkelijke gap aan te tonen vandaar nog twee andere aanvullende analyses onderbouwd door de twee onderstaande grafieken. De eerste grafiek laat zien dat </w:t>
+      </w:r>
+      <w:r>
+        <w:t xml:space="preserve">voornamelijk python, </w:t>
+      </w:r>
+      <w:proofErr w:type="spellStart"/>
+      <w:r>
+        <w:t>sql</w:t>
+      </w:r>
+      <w:proofErr w:type="spellEnd"/>
+      <w:r>
+        <w:t>, R, ai en (</w:t>
+      </w:r>
+      <w:proofErr w:type="spellStart"/>
+      <w:r>
+        <w:t>neural</w:t>
+      </w:r>
+      <w:proofErr w:type="spellEnd"/>
+      <w:r>
+        <w:t xml:space="preserve">) </w:t>
+      </w:r>
+      <w:proofErr w:type="spellStart"/>
+      <w:r>
+        <w:t>network</w:t>
+      </w:r>
+      <w:proofErr w:type="spellEnd"/>
+      <w:r>
+        <w:t xml:space="preserve"> vaardigheden veel gezocht wordt door de subset van bedrijven. De tweede grafiek laat eenzelfde verdeling zien maar dan vanuit een andere invalshoek. De eerste grafiek beschouwt de meest gevraagde skills vanuit de hele </w:t>
+      </w:r>
+      <w:proofErr w:type="spellStart"/>
+      <w:r>
+        <w:t>onderzoeks</w:t>
+      </w:r>
+      <w:proofErr w:type="spellEnd"/>
+      <w:r>
+        <w:t xml:space="preserve"> populatie. De tweede grafiek daarentegen laat toont alleen de top skills die daadwerkelijk door deze bedrijven worden gezocht. Uit deze laatste grafiek komen drie inzichten naar voren. De belangrijkste skills blijven ongewijzigd, SAS</w:t>
+      </w:r>
+      <w:r>
+        <w:t xml:space="preserve"> (een </w:t>
+      </w:r>
+      <w:proofErr w:type="spellStart"/>
+      <w:r>
+        <w:t>programeertaal</w:t>
+      </w:r>
+      <w:proofErr w:type="spellEnd"/>
+      <w:r>
+        <w:t xml:space="preserve"> waar </w:t>
+      </w:r>
+      <w:proofErr w:type="spellStart"/>
+      <w:r>
+        <w:t>HoB</w:t>
+      </w:r>
+      <w:proofErr w:type="spellEnd"/>
+      <w:r>
+        <w:t xml:space="preserve"> zich sinds kort op richt) komt naar voren op de 5</w:t>
+      </w:r>
+      <w:r>
+        <w:rPr>
+          <w:vertAlign w:val="superscript"/>
+        </w:rPr>
+        <w:t>e</w:t>
+      </w:r>
+      <w:r>
+        <w:t xml:space="preserve"> plek. De overige 5 vaardigheden hebben veelal te maken met big data toepassingen. </w:t>
+      </w:r>
+      <w:r>
+        <w:lastRenderedPageBreak/>
+        <w:t xml:space="preserve">Een kanttekening die hierbij moet worden gemaakt is dat Bertelsmann SE &amp; </w:t>
+      </w:r>
+      <w:proofErr w:type="spellStart"/>
+      <w:r>
+        <w:t>Co.</w:t>
+      </w:r>
+      <w:proofErr w:type="spellEnd"/>
+      <w:r>
+        <w:t xml:space="preserve"> Deze uitslag lijkt te beïnvloeden door hun sterke aanwezigheid (NN heeft dit effect minder)</w:t>
+      </w:r>
+      <w:r>
+        <w:t>.</w:t>
+      </w:r>
+    </w:p>
+    <w:p>
+      <w:pPr>
+        <w:spacing w:before="100" w:beforeAutospacing="1" w:after="100" w:afterAutospacing="1" w:line="240" w:lineRule="auto"/>
+      </w:pPr>
+      <w:r>
+        <w:t xml:space="preserve">Om deze deelvraag kort samen te vatten: </w:t>
+      </w:r>
+      <w:proofErr w:type="spellStart"/>
+      <w:r>
+        <w:t>HoB</w:t>
+      </w:r>
+      <w:proofErr w:type="spellEnd"/>
+      <w:r>
+        <w:t xml:space="preserve"> heeft een kans om bij Bertelsmann SE &amp;</w:t>
+      </w:r>
+      <w:proofErr w:type="spellStart"/>
+      <w:r>
+        <w:t>Co.</w:t>
+      </w:r>
+      <w:proofErr w:type="spellEnd"/>
+      <w:r>
+        <w:t xml:space="preserve"> en Amarant nieuwe kansen te creëren. Om haar positie bij partijen te versterken is het naast bestaande cursussen nog waardevol om te kijken naar big data en gevorderde data </w:t>
+      </w:r>
+      <w:proofErr w:type="spellStart"/>
+      <w:r>
+        <w:t>science</w:t>
+      </w:r>
+      <w:proofErr w:type="spellEnd"/>
+      <w:r>
+        <w:t xml:space="preserve"> skills.</w:t>
+      </w:r>
+    </w:p>
+    <w:p>
+      <w:pPr>
+        <w:spacing w:before="100" w:beforeAutospacing="1" w:after="100" w:afterAutospacing="1" w:line="240" w:lineRule="auto"/>
         <w:rPr>
           <w:b/>
           <w:bCs/>
         </w:rPr>
-        <w:t>Ontwikkeling functie type en vraag opdrachtgevers</w:t>
-      </w:r>
-    </w:p>
-    <w:p>
-      <w:pPr>
-        <w:pStyle w:val="NormalWeb"/>
-      </w:pPr>
-      <w:r>
-        <w:lastRenderedPageBreak/>
-        <w:t xml:space="preserve">Ondanks dat het niet mogelijk is om nu nog een uitspraak te doen over de ontwikkeling van vraag bij opdrachtgevers wordt er wel vast een artefact aangeleverd in de vorm van een tijdserie op basis van functietype. Deze grafiek en de bijbehorende code zijn hieronder en in de ondersteunende scripts terug te vinden voor toekomstig gebruik. Omdat er nu geen uitspraken worden gedaan </w:t>
-      </w:r>
-      <w:proofErr w:type="spellStart"/>
-      <w:r>
-        <w:t>i.v.m</w:t>
-      </w:r>
-      <w:proofErr w:type="spellEnd"/>
-      <w:r>
-        <w:t xml:space="preserve"> de statistische validiteit zal er geen verdere toelichting bij de grafiek te vinden zijn.</w:t>
-      </w:r>
-    </w:p>
-    <w:p>
-      <w:pPr>
-        <w:pStyle w:val="NormalWeb"/>
-      </w:pPr>
-      <w:r>
-        <w:t xml:space="preserve">Er is hier ook </w:t>
-      </w:r>
-      <w:proofErr w:type="spellStart"/>
-      <w:r>
-        <w:t>overweogen</w:t>
-      </w:r>
-      <w:proofErr w:type="spellEnd"/>
-      <w:r>
-        <w:t xml:space="preserve"> een tweede artefact mee te leveren, namelijk een stuk code om het verloop van de vraag door individuele opdracht gevers weer te geven. Echter zegt de grafiek door de geringe hoeveelheid data te weinig. Om verkeerde </w:t>
-      </w:r>
-      <w:proofErr w:type="spellStart"/>
-      <w:r>
-        <w:t>interpetaties</w:t>
-      </w:r>
-      <w:proofErr w:type="spellEnd"/>
-      <w:r>
-        <w:t xml:space="preserve"> van de data te voorkomen wordt deze code dan ook niet meegeleverd. Zodra er genoeg data verzamelt is kan aan de hand van deze file en bijbehorende code een nieuw onderdeel worden toegevoegd om deze verandering over de tijd accuraat weer te geven.</w:t>
-      </w:r>
-    </w:p>
-    <w:p>
-      <w:pPr>
-        <w:pStyle w:val="NormalWeb"/>
-      </w:pPr>
-      <w:r>
-        <w:t xml:space="preserve">In dit hoofdstuk </w:t>
-      </w:r>
-      <w:proofErr w:type="spellStart"/>
-      <w:r>
-        <w:t>koment</w:t>
-      </w:r>
-      <w:proofErr w:type="spellEnd"/>
-      <w:r>
-        <w:t xml:space="preserve"> in iedergeval de kritische verbeterpunten en tekortkoming aanbod. Ook wordt er aandacht besteed aan de deployement en wat er daadwerkelijk van waarde wordt opgeleverd.</w:t>
-      </w:r>
-    </w:p>
-    <w:p>
-      <w:pPr>
-        <w:pStyle w:val="NormalWeb"/>
+      </w:pPr>
+      <w:proofErr w:type="spellStart"/>
+      <w:r>
         <w:rPr>
           <w:b/>
           <w:bCs/>
         </w:rPr>
-      </w:pPr>
-      <w:r>
+        <w:t>Discusie</w:t>
+      </w:r>
+      <w:proofErr w:type="spellEnd"/>
+    </w:p>
+    <w:p>
+      <w:pPr>
+        <w:spacing w:before="100" w:beforeAutospacing="1" w:after="100" w:afterAutospacing="1" w:line="240" w:lineRule="auto"/>
+      </w:pPr>
+      <w:r>
+        <w:t>In dit hoofdstuk komen</w:t>
+      </w:r>
+      <w:r>
+        <w:t xml:space="preserve"> </w:t>
+      </w:r>
+      <w:r>
+        <w:t>de</w:t>
+      </w:r>
+      <w:r>
+        <w:t xml:space="preserve"> </w:t>
+      </w:r>
+      <w:r>
+        <w:t>verbeterpunten en tekortkoming aanbod. Ook wordt er aandacht besteed aan de deployement en wat er daadwerkelijk van waarde wordt opgeleverd.</w:t>
+      </w:r>
+    </w:p>
+    <w:p>
+      <w:pPr>
+        <w:pStyle w:val="NormalWeb"/>
         <w:rPr>
           <w:b/>
           <w:bCs/>
         </w:rPr>
-        <w:t>Data omvang</w:t>
-      </w:r>
-    </w:p>
-    <w:p>
-      <w:pPr>
-        <w:pStyle w:val="NormalWeb"/>
-      </w:pPr>
-      <w:r>
-        <w:t xml:space="preserve">Het eerste verbeterpunt zit in de omvang van de dataset. Het grootste deel van dit onderzoek kon goed beantwoord worden binnen de tijd en met de aanwezige middelen. Echter blijft een interessante deelvraag: de ontwikkeling van de vraag. Grotendeels onbeantwoord. Inherent aan tijdseries analyses is de lange termijn data die hiervoor nodig is. Bij aanvang van dit project was dit al een duidelijke beperking. Echter was de hoop er om met de hoeveelheid tijd die beschikbaar was toch een goede tijdsreeks op te bouwen die inzichten kon verschaffen. Dit is achteraf toch niet gelukt. Hoewel er in de basis genoeg data punten zijn om een tijdsreeks analyse te kunnen doen, maken de gewenste groeperingen (bedrijf, functie, </w:t>
-      </w:r>
-      <w:proofErr w:type="spellStart"/>
-      <w:r>
-        <w:t>skill</w:t>
-      </w:r>
-      <w:proofErr w:type="spellEnd"/>
-      <w:r>
-        <w:t>) dat de dataset te ver versnipperd raakt. Dit is vooral voor toekomstige project goed om rekening mee te houden</w:t>
-      </w:r>
-    </w:p>
-    <w:p>
-      <w:pPr>
-        <w:pStyle w:val="NormalWeb"/>
+      </w:pPr>
+      <w:r>
         <w:rPr>
           <w:b/>
           <w:bCs/>
         </w:rPr>
-      </w:pPr>
-      <w:r>
+        <w:t>Data omvang</w:t>
+      </w:r>
+    </w:p>
+    <w:p>
+      <w:pPr>
+        <w:pStyle w:val="NormalWeb"/>
+      </w:pPr>
+      <w:r>
+        <w:t xml:space="preserve">Allereerst de omvang van de dataset. Een groot deel van dit onderzoek is beantwoord met de beschikbare data. Echter zijn verdiepingen op trend analyses achterwegen gelaten alsmede analyses over meerdere dimensies waarvoor de dataset te klein is. </w:t>
+      </w:r>
+      <w:r>
+        <w:t xml:space="preserve">Bij aanvang van dit project was de inschatting van de hoeveelheid data die binnengehaald kon worden niet direct duidelijk. Het voornaamste verbeterpunt is om de dataset uit te breiden voor verdere analyses. </w:t>
+      </w:r>
+      <w:r>
+        <w:t>Een</w:t>
+      </w:r>
+      <w:r>
+        <w:t xml:space="preserve"> leerpunt is dat analyses over drie dimensies een dataset erg zullen versnipperen</w:t>
+      </w:r>
+      <w:r>
+        <w:t>, hier moet volgende keer rekening mee gehouden worden bij het beoordelen van het aantal nodige observaties.</w:t>
+      </w:r>
+    </w:p>
+    <w:p>
+      <w:pPr>
+        <w:pStyle w:val="NormalWeb"/>
         <w:rPr>
           <w:b/>
           <w:bCs/>
         </w:rPr>
-        <w:t>Data kwaliteit</w:t>
-      </w:r>
-    </w:p>
-    <w:p>
-      <w:pPr>
-        <w:pStyle w:val="NormalWeb"/>
-      </w:pPr>
-      <w:r>
-        <w:t>In de methoden is de datakwaliteit al kort aanbod gekomen. Toch wordt dit punt hier nog aangestipt. Door het ontbreken van een betrouwbare API, de tijdspannen van dit onderzoek en de bewerkelijkheid van de data zijn een aantal keuzes gemaakt die maken dat het eindproduct niet volledig accuraat is. De belangrijkste is de analyse omtrent functietypen. Deze is verdeeld in drie specialisaties en elke observatie in de dataset is zo goed mogelijk in een van deze drie specialisaties onderverdeeld. Echter, er zijn observaties waar eigenlijk geen van de drie specialisaties bij passen (denk aan "data entry" functies). Ook heeft er wegens tijdsgebrek maar een beperkte check plaatsgevonden op deze categorisering en andere bewerkingen zoals het omrekening naar maandsalaris of het extraheren het aantal jaren werkervaring. Dit zijn kritische verbeterpunten. Bij het door ontwikkelen van de functionaliteiten van dit project zou er daarom gekeken kunnen worden naar:</w:t>
-      </w:r>
-    </w:p>
-    <w:p>
-      <w:pPr>
-        <w:pStyle w:val="NormalWeb"/>
-      </w:pPr>
-      <w:r>
-        <w:t>Het uitbreiden van de functietypen</w:t>
-      </w:r>
-    </w:p>
-    <w:p>
-      <w:pPr>
-        <w:pStyle w:val="NormalWeb"/>
-      </w:pPr>
-      <w:r>
-        <w:t>betere extractie van werkervaring</w:t>
-      </w:r>
-    </w:p>
-    <w:p>
-      <w:pPr>
-        <w:pStyle w:val="NormalWeb"/>
-      </w:pPr>
-      <w:r>
-        <w:t>betere extractie van vaardigheden</w:t>
-      </w:r>
-    </w:p>
-    <w:p>
-      <w:pPr>
-        <w:pStyle w:val="NormalWeb"/>
-      </w:pPr>
-      <w:r>
-        <w:lastRenderedPageBreak/>
-        <w:t>validatie van de formule en de bepaling van salarissoorten (uur, maand, en jaar)</w:t>
-      </w:r>
-    </w:p>
-    <w:p>
-      <w:pPr>
-        <w:pStyle w:val="NormalWeb"/>
+      </w:pPr>
+      <w:r>
         <w:rPr>
           <w:b/>
           <w:bCs/>
         </w:rPr>
-      </w:pPr>
-      <w:r>
+        <w:t>Data kwaliteit</w:t>
+      </w:r>
+    </w:p>
+    <w:p>
+      <w:pPr>
+        <w:pStyle w:val="NormalWeb"/>
+      </w:pPr>
+      <w:r>
+        <w:t xml:space="preserve">Datakwaliteit is al kort aangestipt door het project heen. </w:t>
+      </w:r>
+      <w:r>
+        <w:t xml:space="preserve">Het ontbreken van een API en de tijdsdruk voor dit onderzoek heeft betekend dat er keuzes zijn gemaakt ik en het scrapen, schonen en </w:t>
+      </w:r>
+      <w:proofErr w:type="spellStart"/>
+      <w:r>
+        <w:t>vereiken</w:t>
+      </w:r>
+      <w:proofErr w:type="spellEnd"/>
+      <w:r>
+        <w:t xml:space="preserve"> van de data. De belangrijkste om hier te benoemen zijn: functie type en vaardigheden.</w:t>
+      </w:r>
+    </w:p>
+    <w:p>
+      <w:pPr>
+        <w:pStyle w:val="NormalWeb"/>
+      </w:pPr>
+      <w:r>
+        <w:t>Allereerst zijn er fouten aanwezig in de functi</w:t>
+      </w:r>
+      <w:r>
+        <w:t xml:space="preserve">e type. Er is onderscheid gemaakt tussen data analist, data engineers, en data scientisten. Hoewel er vacatures kunnen zijn voor hele andere data functies is iedere functie geforceerd in een van deze </w:t>
+      </w:r>
+      <w:proofErr w:type="spellStart"/>
+      <w:r>
+        <w:t>catagorieën</w:t>
+      </w:r>
+      <w:proofErr w:type="spellEnd"/>
+      <w:r>
+        <w:t>.</w:t>
+      </w:r>
+    </w:p>
+    <w:p>
+      <w:pPr>
+        <w:pStyle w:val="NormalWeb"/>
+      </w:pPr>
+      <w:r>
+        <w:t>De tweede kwaliteit issue zit in de vaardigheden. Een goed voorbeeld is de vaardigheid “</w:t>
+      </w:r>
+      <w:proofErr w:type="spellStart"/>
+      <w:r>
+        <w:t>network</w:t>
+      </w:r>
+      <w:proofErr w:type="spellEnd"/>
+      <w:r>
+        <w:t>”. Dit had waarschijnlijk “</w:t>
+      </w:r>
+      <w:proofErr w:type="spellStart"/>
+      <w:r>
+        <w:t>neural</w:t>
+      </w:r>
+      <w:proofErr w:type="spellEnd"/>
+      <w:r>
+        <w:t xml:space="preserve"> </w:t>
+      </w:r>
+      <w:proofErr w:type="spellStart"/>
+      <w:r>
+        <w:t>network</w:t>
+      </w:r>
+      <w:proofErr w:type="spellEnd"/>
+      <w:r>
+        <w:t>” moeten zijn.</w:t>
+      </w:r>
+      <w:r>
+        <w:t xml:space="preserve"> Wanneer er gez</w:t>
+      </w:r>
+      <w:r>
+        <w:t>o</w:t>
+      </w:r>
+      <w:r>
+        <w:t>cht wordt op “power bi” zal “</w:t>
+      </w:r>
+      <w:proofErr w:type="spellStart"/>
+      <w:r>
+        <w:t>powerbi</w:t>
+      </w:r>
+      <w:proofErr w:type="spellEnd"/>
+      <w:r>
+        <w:t>” niet worden gevonden hierdoor mist er data. Ook zijn skills zoals “</w:t>
+      </w:r>
+      <w:proofErr w:type="spellStart"/>
+      <w:r>
+        <w:t>sql</w:t>
+      </w:r>
+      <w:proofErr w:type="spellEnd"/>
+      <w:r>
+        <w:t>” in veel verschillende varianten te vinden zoals “</w:t>
+      </w:r>
+      <w:proofErr w:type="spellStart"/>
+      <w:r>
+        <w:t>mysql</w:t>
+      </w:r>
+      <w:proofErr w:type="spellEnd"/>
+      <w:r>
+        <w:t xml:space="preserve">”. Deze skills zijn </w:t>
+      </w:r>
+      <w:r>
+        <w:t>apart</w:t>
+      </w:r>
+      <w:r>
+        <w:t xml:space="preserve"> opgeslagen, dit geeft een vertekende weergaven van de vraag naar de echte skill</w:t>
+      </w:r>
+      <w:r>
+        <w:t>s.</w:t>
+      </w:r>
+    </w:p>
+    <w:p>
+      <w:pPr>
+        <w:pStyle w:val="NormalWeb"/>
         <w:rPr>
           <w:b/>
           <w:bCs/>
         </w:rPr>
-        <w:t xml:space="preserve">Data </w:t>
-      </w:r>
-      <w:proofErr w:type="spellStart"/>
+      </w:pPr>
       <w:r>
         <w:rPr>
           <w:b/>
           <w:bCs/>
         </w:rPr>
-        <w:t>scraping</w:t>
-      </w:r>
-      <w:proofErr w:type="spellEnd"/>
-    </w:p>
-    <w:p>
-      <w:pPr>
-        <w:pStyle w:val="NormalWeb"/>
-      </w:pPr>
-      <w:r>
-        <w:t xml:space="preserve">Als laatste zijn er twee </w:t>
-      </w:r>
-      <w:proofErr w:type="spellStart"/>
-      <w:r>
-        <w:t>kantekeningen</w:t>
-      </w:r>
-      <w:proofErr w:type="spellEnd"/>
-      <w:r>
-        <w:t xml:space="preserve"> bij het data scrapen. Allereerst is alleen Indeed als bron gebruikt. Qua website omvang is dit misschien een goede representatie maar het zou kunnen dat hier nog een beter alternatief voor is. Het gevaar van dubbele vacatures binnenhalen bij het gebruik van meerdere </w:t>
-      </w:r>
-      <w:proofErr w:type="spellStart"/>
-      <w:r>
-        <w:t>scrapers</w:t>
-      </w:r>
-      <w:proofErr w:type="spellEnd"/>
-      <w:r>
-        <w:t xml:space="preserve"> is dan natuurlijk een gevaar. Wegens tijdsgebrek is hier geen verder onderzoek naar gedaan en staat dit nog open voor verbetering. </w:t>
-      </w:r>
-    </w:p>
-    <w:p>
-      <w:pPr>
-        <w:pStyle w:val="NormalWeb"/>
-      </w:pPr>
-      <w:r>
-        <w:t xml:space="preserve">De tweede </w:t>
-      </w:r>
-      <w:proofErr w:type="spellStart"/>
-      <w:r>
-        <w:t>kantekening</w:t>
-      </w:r>
-      <w:proofErr w:type="spellEnd"/>
-      <w:r>
-        <w:t xml:space="preserve"> betreft de zoek titel. De </w:t>
-      </w:r>
-      <w:proofErr w:type="spellStart"/>
-      <w:r>
-        <w:t>scraper</w:t>
-      </w:r>
-      <w:proofErr w:type="spellEnd"/>
-      <w:r>
-        <w:t xml:space="preserve"> en data is gericht op een zo breed mogelijk profiel. Om deze reden is als zoekopdracht "data" gebruikt. Echter een verbetering doe wordt voorgesteld is de </w:t>
-      </w:r>
-      <w:proofErr w:type="spellStart"/>
-      <w:r>
-        <w:t>scraper</w:t>
-      </w:r>
-      <w:proofErr w:type="spellEnd"/>
-      <w:r>
-        <w:t xml:space="preserve"> om te bouwen naar een meer generieke </w:t>
-      </w:r>
-      <w:proofErr w:type="spellStart"/>
-      <w:r>
-        <w:t>scraper</w:t>
-      </w:r>
-      <w:proofErr w:type="spellEnd"/>
-      <w:r>
-        <w:t>. Hierbij kan de gebruikte zoek woorden vrij worden ingevuld en opgeslagen in een variabele die ook wordt opgeslagen in de dataset. Voor dit onderzoek zou dit hebben geholpen om accurater te zoeken naar analisten, engineers, en scientisten. Dit sluit aan op de verdere kritiek onder "data kwaliteit".</w:t>
-      </w:r>
-    </w:p>
-    <w:p>
-      <w:pPr>
-        <w:pStyle w:val="NormalWeb"/>
+        <w:t xml:space="preserve">Data </w:t>
+      </w:r>
+      <w:proofErr w:type="spellStart"/>
+      <w:r>
         <w:rPr>
           <w:b/>
           <w:bCs/>
         </w:rPr>
-      </w:pPr>
-      <w:r>
+        <w:t>scraping</w:t>
+      </w:r>
+      <w:proofErr w:type="spellEnd"/>
+    </w:p>
+    <w:p>
+      <w:pPr>
+        <w:pStyle w:val="NormalWeb"/>
+      </w:pPr>
+      <w:r>
+        <w:t xml:space="preserve">Als laatste zijn er twee </w:t>
+      </w:r>
+      <w:r>
+        <w:t>kanttekeningen</w:t>
+      </w:r>
+      <w:r>
+        <w:t xml:space="preserve"> bij het data scrapen. Allereerst is alleen Indeed als bron gebruikt. Qua website omvang is dit misschien een goede representatie maar het zou kunnen dat hier nog een beter alternatief voor is. Het gevaar van dubbele vacatures binnenhalen bij het gebruik van meerdere </w:t>
+      </w:r>
+      <w:proofErr w:type="spellStart"/>
+      <w:r>
+        <w:t>scrapers</w:t>
+      </w:r>
+      <w:proofErr w:type="spellEnd"/>
+      <w:r>
+        <w:t xml:space="preserve"> is dan natuurlijk een gevaar. Wegens tijdsgebrek is hier geen verder onderzoek</w:t>
+      </w:r>
+      <w:r>
+        <w:t>.</w:t>
+      </w:r>
+    </w:p>
+    <w:p>
+      <w:pPr>
+        <w:pStyle w:val="NormalWeb"/>
+      </w:pPr>
+      <w:r>
+        <w:t>Het tweede punt</w:t>
+      </w:r>
+      <w:r>
+        <w:t xml:space="preserve"> betreft de </w:t>
+      </w:r>
+      <w:r>
+        <w:t>query</w:t>
+      </w:r>
+      <w:r>
+        <w:t xml:space="preserve">. De </w:t>
+      </w:r>
+      <w:proofErr w:type="spellStart"/>
+      <w:r>
+        <w:t>scraper</w:t>
+      </w:r>
+      <w:proofErr w:type="spellEnd"/>
+      <w:r>
+        <w:t xml:space="preserve"> is gericht op een zo breed mogelijk profiel. Om deze reden is als zoekopdracht "data" gebruikt. </w:t>
+      </w:r>
+      <w:r>
+        <w:t>E</w:t>
+      </w:r>
+      <w:r>
+        <w:t xml:space="preserve">en </w:t>
+      </w:r>
+      <w:r>
+        <w:t xml:space="preserve">voorgestelde </w:t>
+      </w:r>
+      <w:r>
+        <w:t xml:space="preserve">verbetering is de </w:t>
+      </w:r>
+      <w:proofErr w:type="spellStart"/>
+      <w:r>
+        <w:t>scraper</w:t>
+      </w:r>
+      <w:proofErr w:type="spellEnd"/>
+      <w:r>
+        <w:t xml:space="preserve"> om </w:t>
+      </w:r>
+      <w:r>
+        <w:lastRenderedPageBreak/>
+        <w:t xml:space="preserve">te bouwen naar een generieke </w:t>
+      </w:r>
+      <w:proofErr w:type="spellStart"/>
+      <w:r>
+        <w:t>scraper</w:t>
+      </w:r>
+      <w:proofErr w:type="spellEnd"/>
+      <w:r>
+        <w:t xml:space="preserve">. Hierbij kan de </w:t>
+      </w:r>
+      <w:r>
+        <w:t>query</w:t>
+      </w:r>
+      <w:r>
+        <w:t xml:space="preserve"> vrij worden ingevuld en opgeslagen in een variabele die ook wordt opgeslagen in de dataset. Voor dit onderzoek zou dit hebben geholpen om accurater te zoeken naar analisten, engineers, en scientisten. Dit sluit aan op de verdere kritiek onder "data kwaliteit".</w:t>
+      </w:r>
+    </w:p>
+    <w:p>
+      <w:pPr>
+        <w:pStyle w:val="NormalWeb"/>
         <w:rPr>
           <w:b/>
           <w:bCs/>
         </w:rPr>
+      </w:pPr>
+      <w:r>
+        <w:rPr>
+          <w:b/>
+          <w:bCs/>
+        </w:rPr>
         <w:t>Deployment</w:t>
       </w:r>
     </w:p>
@@ -4004,23 +4077,26 @@
         <w:pStyle w:val="NormalWeb"/>
       </w:pPr>
       <w:r>
-        <w:t xml:space="preserve">Als laatste onderwerp het stuk </w:t>
-      </w:r>
-      <w:proofErr w:type="spellStart"/>
-      <w:r>
-        <w:t>deployment</w:t>
-      </w:r>
-      <w:proofErr w:type="spellEnd"/>
-      <w:r>
-        <w:t xml:space="preserve">. Vanuit dit onderzoek worden er een aantal artefacten opgeleverd. Deze zullen niet standaard in een productie omgeving draaien maar kunnen wel voor ad-hoc analyses of door ontwikkeling worden gebruikt. </w:t>
-      </w:r>
-    </w:p>
-    <w:p>
-      <w:pPr>
-        <w:pStyle w:val="NormalWeb"/>
-      </w:pPr>
-      <w:r>
-        <w:t>De scripts zijn lost van dit notebook te draaien en geven House of Bèta de mogelijkheid niet alleen het onderzoek te reproduceren maar ook verder uit te breiden. In onderstaande tabel de artefacten die deel uitmaken van dit onderzoek.</w:t>
+        <w:t>Als laatste deployement</w:t>
+      </w:r>
+      <w:r>
+        <w:t xml:space="preserve">. Bij dit onderzoek worden een aantal artefacten aangeleverd die gebruikt kunnen worden voor ad-hoc analyses. De scripts en code zijn zonder de </w:t>
+      </w:r>
+      <w:proofErr w:type="spellStart"/>
+      <w:r>
+        <w:t>markdown</w:t>
+      </w:r>
+      <w:proofErr w:type="spellEnd"/>
+      <w:r>
+        <w:t xml:space="preserve"> te gebruiken en makkelijk te bewerken. De code is voorzien van commentaar en kan relatief </w:t>
+      </w:r>
+      <w:proofErr w:type="spellStart"/>
+      <w:r>
+        <w:t>makelijk</w:t>
+      </w:r>
+      <w:proofErr w:type="spellEnd"/>
+      <w:r>
+        <w:t xml:space="preserve"> worden uitgebreid met nieuwe functionaliteiten waar nodig.</w:t>
       </w:r>
     </w:p>
     <w:p>
@@ -4059,7 +4135,234 @@
       </w:r>
       <w:proofErr w:type="spellEnd"/>
       <w:r>
-        <w:t xml:space="preserve"> document met de analyses om de vraag "Hoe positioneert </w:t>
+        <w:t xml:space="preserve"> document met de analyses </w:t>
+      </w:r>
+      <w:r>
+        <w:t>voor dit onderzoek.</w:t>
+      </w:r>
+    </w:p>
+    <w:p>
+      <w:pPr>
+        <w:pStyle w:val="NormalWeb"/>
+      </w:pPr>
+      <w:proofErr w:type="spellStart"/>
+      <w:r>
+        <w:t>Data_cleaned</w:t>
+      </w:r>
+      <w:proofErr w:type="spellEnd"/>
+      <w:r>
+        <w:t xml:space="preserve"> / </w:t>
+      </w:r>
+      <w:proofErr w:type="spellStart"/>
+      <w:r>
+        <w:t>Data_raw</w:t>
+      </w:r>
+      <w:proofErr w:type="spellEnd"/>
+    </w:p>
+    <w:p>
+      <w:pPr>
+        <w:pStyle w:val="NormalWeb"/>
+      </w:pPr>
+      <w:r>
+        <w:t xml:space="preserve">diverse .CSV bestanden die als brondata dienen voor het hier uitgevoerde onderzoek. </w:t>
+      </w:r>
+    </w:p>
+    <w:p>
+      <w:pPr>
+        <w:pStyle w:val="NormalWeb"/>
+        <w:rPr>
+          <w:lang w:val="en-US"/>
+        </w:rPr>
+      </w:pPr>
+      <w:proofErr w:type="spellStart"/>
+      <w:r>
+        <w:rPr>
+          <w:lang w:val="en-US"/>
+        </w:rPr>
+        <w:t>indeed_scraper.R</w:t>
+      </w:r>
+      <w:proofErr w:type="spellEnd"/>
+      <w:r>
+        <w:rPr>
+          <w:lang w:val="en-US"/>
+        </w:rPr>
+        <w:t xml:space="preserve"> (</w:t>
+      </w:r>
+      <w:proofErr w:type="spellStart"/>
+      <w:r>
+        <w:rPr>
+          <w:lang w:val="en-US"/>
+        </w:rPr>
+        <w:t>Supporting_code</w:t>
+      </w:r>
+      <w:proofErr w:type="spellEnd"/>
+      <w:r>
+        <w:rPr>
+          <w:lang w:val="en-US"/>
+        </w:rPr>
+        <w:t>)</w:t>
+      </w:r>
+    </w:p>
+    <w:p>
+      <w:pPr>
+        <w:pStyle w:val="NormalWeb"/>
+      </w:pPr>
+      <w:proofErr w:type="spellStart"/>
+      <w:r>
+        <w:t>webscraper</w:t>
+      </w:r>
+      <w:proofErr w:type="spellEnd"/>
+      <w:r>
+        <w:t xml:space="preserve"> voor de Indeed vacature website. Te gebruiken om nieuwe data binnen te halen. de mogelijkheid is er om de functionaliteit uit te breiden met onder andere </w:t>
+      </w:r>
+      <w:proofErr w:type="spellStart"/>
+      <w:r>
+        <w:t>andere</w:t>
+      </w:r>
+      <w:proofErr w:type="spellEnd"/>
+      <w:r>
+        <w:t xml:space="preserve"> zoekwoorden.</w:t>
+      </w:r>
+    </w:p>
+    <w:p>
+      <w:pPr>
+        <w:pStyle w:val="NormalWeb"/>
+        <w:rPr>
+          <w:lang w:val="en-US"/>
+        </w:rPr>
+      </w:pPr>
+      <w:proofErr w:type="spellStart"/>
+      <w:r>
+        <w:rPr>
+          <w:lang w:val="en-US"/>
+        </w:rPr>
+        <w:t>Scraped_indeed_data_wrangler.R</w:t>
+      </w:r>
+      <w:proofErr w:type="spellEnd"/>
+      <w:r>
+        <w:rPr>
+          <w:lang w:val="en-US"/>
+        </w:rPr>
+        <w:t xml:space="preserve"> (</w:t>
+      </w:r>
+      <w:proofErr w:type="spellStart"/>
+      <w:r>
+        <w:rPr>
+          <w:lang w:val="en-US"/>
+        </w:rPr>
+        <w:t>Supporting_code</w:t>
+      </w:r>
+      <w:proofErr w:type="spellEnd"/>
+      <w:r>
+        <w:rPr>
+          <w:lang w:val="en-US"/>
+        </w:rPr>
+        <w:t>)</w:t>
+      </w:r>
+    </w:p>
+    <w:p>
+      <w:pPr>
+        <w:pStyle w:val="NormalWeb"/>
+      </w:pPr>
+      <w:r>
+        <w:t xml:space="preserve">script om de </w:t>
+      </w:r>
+      <w:proofErr w:type="spellStart"/>
+      <w:r>
+        <w:t>gescrapte</w:t>
+      </w:r>
+      <w:proofErr w:type="spellEnd"/>
+      <w:r>
+        <w:t xml:space="preserve"> data (opgeslagen in .</w:t>
+      </w:r>
+      <w:proofErr w:type="spellStart"/>
+      <w:r>
+        <w:t>csv</w:t>
+      </w:r>
+      <w:proofErr w:type="spellEnd"/>
+      <w:r>
+        <w:t xml:space="preserve"> format) op te schonen en </w:t>
+      </w:r>
+      <w:proofErr w:type="spellStart"/>
+      <w:r>
+        <w:t>verijken</w:t>
+      </w:r>
+      <w:proofErr w:type="spellEnd"/>
+      <w:r>
+        <w:t xml:space="preserve"> met nieuwe datapunten. De mogelijkheid is er om de functionaliteit uit te breiden naar eigen inzien.</w:t>
+      </w:r>
+    </w:p>
+    <w:p>
+      <w:pPr>
+        <w:pStyle w:val="NormalWeb"/>
+      </w:pPr>
+    </w:p>
+    <w:p>
+      <w:pPr>
+        <w:pStyle w:val="NormalWeb"/>
+        <w:rPr>
+          <w:lang w:val="en-US"/>
+        </w:rPr>
+      </w:pPr>
+      <w:proofErr w:type="spellStart"/>
+      <w:r>
+        <w:rPr>
+          <w:lang w:val="en-US"/>
+        </w:rPr>
+        <w:t>Scraped_indeed_plotter.R</w:t>
+      </w:r>
+      <w:proofErr w:type="spellEnd"/>
+      <w:r>
+        <w:rPr>
+          <w:lang w:val="en-US"/>
+        </w:rPr>
+        <w:t xml:space="preserve"> (</w:t>
+      </w:r>
+      <w:proofErr w:type="spellStart"/>
+      <w:r>
+        <w:rPr>
+          <w:lang w:val="en-US"/>
+        </w:rPr>
+        <w:t>Supporting_code</w:t>
+      </w:r>
+      <w:proofErr w:type="spellEnd"/>
+      <w:r>
+        <w:rPr>
+          <w:lang w:val="en-US"/>
+        </w:rPr>
+        <w:t>)</w:t>
+      </w:r>
+    </w:p>
+    <w:p>
+      <w:pPr>
+        <w:pStyle w:val="NormalWeb"/>
+      </w:pPr>
+      <w:r>
+        <w:t xml:space="preserve">script om de </w:t>
+      </w:r>
+      <w:proofErr w:type="spellStart"/>
+      <w:r>
+        <w:t>gescrapte</w:t>
+      </w:r>
+      <w:proofErr w:type="spellEnd"/>
+      <w:r>
+        <w:t xml:space="preserve"> data na schonen en verrijken op een uniforme wijze te plotten. Ook dit bestand kan naar eigen inzien uitgebreid worden.</w:t>
+      </w:r>
+    </w:p>
+    <w:p>
+      <w:pPr>
+        <w:pStyle w:val="Heading1"/>
+      </w:pPr>
+      <w:r>
+        <w:t>Conclusie</w:t>
+      </w:r>
+    </w:p>
+    <w:p>
+      <w:pPr>
+        <w:pStyle w:val="NormalWeb"/>
+      </w:pPr>
+      <w:r>
+        <w:t xml:space="preserve">Het laatste onderdeel van dit onderzoek tracht de hoofdvraag: "Hoe positioneert </w:t>
       </w:r>
       <w:proofErr w:type="spellStart"/>
       <w:r>
@@ -4075,33 +4378,168 @@
       </w:r>
       <w:proofErr w:type="spellEnd"/>
       <w:r>
-        <w:t xml:space="preserve"> Nederland zich kijkende naar de gevraagde vaardigheden, het geboden loon en mogelijke opdrachtgevers?" te kunnen beantwoorden</w:t>
-      </w:r>
-    </w:p>
-    <w:p>
-      <w:pPr>
-        <w:pStyle w:val="NormalWeb"/>
-      </w:pPr>
-      <w:proofErr w:type="spellStart"/>
-      <w:r>
-        <w:t>Data_cleaned</w:t>
-      </w:r>
-      <w:proofErr w:type="spellEnd"/>
-      <w:r>
-        <w:t xml:space="preserve"> / </w:t>
-      </w:r>
-      <w:proofErr w:type="spellStart"/>
-      <w:r>
-        <w:t>Data_raw</w:t>
-      </w:r>
-      <w:proofErr w:type="spellEnd"/>
-    </w:p>
-    <w:p>
-      <w:pPr>
-        <w:pStyle w:val="NormalWeb"/>
-      </w:pPr>
-      <w:r>
-        <w:t xml:space="preserve">diverse .CSV bestanden die als brondata dienen voor het hier uitgevoerde onderzoek. </w:t>
+        <w:t xml:space="preserve"> Nederland zich kijkende naar de gevraagde vaardigheden, het geboden loon en mogelijke opdrachtgevers?" te beantwoorden.</w:t>
+      </w:r>
+    </w:p>
+    <w:p>
+      <w:pPr>
+        <w:pStyle w:val="NormalWeb"/>
+      </w:pPr>
+      <w:r>
+        <w:lastRenderedPageBreak/>
+        <w:t xml:space="preserve">Uit het onderzoek is gebleken dat </w:t>
+      </w:r>
+      <w:proofErr w:type="spellStart"/>
+      <w:r>
+        <w:t>HoB</w:t>
+      </w:r>
+      <w:proofErr w:type="spellEnd"/>
+      <w:r>
+        <w:t xml:space="preserve"> haar werknemers vanaf het 3e jaar een </w:t>
+      </w:r>
+      <w:proofErr w:type="spellStart"/>
+      <w:r>
+        <w:t>competatief</w:t>
+      </w:r>
+      <w:proofErr w:type="spellEnd"/>
+      <w:r>
+        <w:t xml:space="preserve"> salaris lijkt te bieden. Hiermee zou de werknemer in het 3e jaar meer verdienen dan hij/zij in meer dan 50% van de gevallen had kunnen verdienen afgaande op de vacatures op Indeed. In het eerste en tweede jaar ligt het salaris boven het modale salaris op Indeed.</w:t>
+      </w:r>
+    </w:p>
+    <w:p>
+      <w:pPr>
+        <w:pStyle w:val="NormalWeb"/>
+      </w:pPr>
+      <w:r>
+        <w:t xml:space="preserve">Wat betreft de vaardigheden die binnen </w:t>
+      </w:r>
+      <w:proofErr w:type="spellStart"/>
+      <w:r>
+        <w:t>HoB</w:t>
+      </w:r>
+      <w:proofErr w:type="spellEnd"/>
+      <w:r>
+        <w:t xml:space="preserve"> worden aangemoedigd om aan te leren zit </w:t>
+      </w:r>
+      <w:proofErr w:type="spellStart"/>
+      <w:r>
+        <w:t>HoB</w:t>
+      </w:r>
+      <w:proofErr w:type="spellEnd"/>
+      <w:r>
+        <w:t xml:space="preserve"> in het segment waar de meeste vraag naar is (</w:t>
+      </w:r>
+      <w:proofErr w:type="spellStart"/>
+      <w:r>
+        <w:t>sql</w:t>
+      </w:r>
+      <w:proofErr w:type="spellEnd"/>
+      <w:r>
+        <w:t xml:space="preserve">, R, python, </w:t>
+      </w:r>
+      <w:proofErr w:type="spellStart"/>
+      <w:r>
+        <w:t>excel</w:t>
+      </w:r>
+      <w:proofErr w:type="spellEnd"/>
+      <w:r>
+        <w:t xml:space="preserve">). Echter duikt hier ook een tekort op. Een groot deel van dataprofessionals bezitten deze gevraagde skills of zijn deze aan het ontwikkelen. Hoewel de vraag naar deze skills klaarblijkelijk nog steeds aanwezig is zijn dit niet de plekken waar </w:t>
+      </w:r>
+      <w:proofErr w:type="spellStart"/>
+      <w:r>
+        <w:t>HoB</w:t>
+      </w:r>
+      <w:proofErr w:type="spellEnd"/>
+      <w:r>
+        <w:t xml:space="preserve"> zich op kan onderscheiden. De vaardigheden waar </w:t>
+      </w:r>
+      <w:proofErr w:type="spellStart"/>
+      <w:r>
+        <w:t>HoB</w:t>
+      </w:r>
+      <w:proofErr w:type="spellEnd"/>
+      <w:r>
+        <w:t xml:space="preserve"> zich daadwerkelijk in zou kunnen onderscheiden zijn: </w:t>
+      </w:r>
+      <w:proofErr w:type="spellStart"/>
+      <w:r>
+        <w:t>neural</w:t>
+      </w:r>
+      <w:proofErr w:type="spellEnd"/>
+      <w:r>
+        <w:t xml:space="preserve"> </w:t>
+      </w:r>
+      <w:proofErr w:type="spellStart"/>
+      <w:r>
+        <w:t>networks</w:t>
+      </w:r>
+      <w:proofErr w:type="spellEnd"/>
+      <w:r>
+        <w:t xml:space="preserve">, ai, machine </w:t>
+      </w:r>
+      <w:proofErr w:type="spellStart"/>
+      <w:r>
+        <w:t>learning</w:t>
+      </w:r>
+      <w:proofErr w:type="spellEnd"/>
+      <w:r>
+        <w:t xml:space="preserve">, </w:t>
+      </w:r>
+      <w:proofErr w:type="spellStart"/>
+      <w:r>
+        <w:t>azure</w:t>
+      </w:r>
+      <w:proofErr w:type="spellEnd"/>
+      <w:r>
+        <w:t xml:space="preserve"> en </w:t>
+      </w:r>
+      <w:proofErr w:type="spellStart"/>
+      <w:r>
+        <w:t>aws</w:t>
+      </w:r>
+      <w:proofErr w:type="spellEnd"/>
+      <w:r>
+        <w:t xml:space="preserve">, sas, en big data </w:t>
+      </w:r>
+      <w:proofErr w:type="spellStart"/>
+      <w:r>
+        <w:t>frameworks</w:t>
+      </w:r>
+      <w:proofErr w:type="spellEnd"/>
+      <w:r>
+        <w:t xml:space="preserve"> zoals </w:t>
+      </w:r>
+      <w:proofErr w:type="spellStart"/>
+      <w:r>
+        <w:t>spark</w:t>
+      </w:r>
+      <w:proofErr w:type="spellEnd"/>
+      <w:r>
+        <w:t xml:space="preserve"> en scala. Deze aanbeveling berust enerzijds op het resultaat uit dit onderzoek zoals de meest gevraagde skills bij de meest frequente opdrachtgevers, anderzijds komt dit vanuit persoonlijke ervaring en gesprekken tijdens het uitvoeren van mijn eigen opdrachten als data analist / data </w:t>
+      </w:r>
+      <w:proofErr w:type="spellStart"/>
+      <w:r>
+        <w:t>scientist</w:t>
+      </w:r>
+      <w:proofErr w:type="spellEnd"/>
+      <w:r>
+        <w:t>.</w:t>
+      </w:r>
+    </w:p>
+    <w:p>
+      <w:pPr>
+        <w:pStyle w:val="NormalWeb"/>
+      </w:pPr>
+      <w:r>
+        <w:t xml:space="preserve">het laatste onderdeel m.b.t de opdrachtgevers is voor nu niet te beantwoorden door het tekort aan data. Wel kan </w:t>
+      </w:r>
+      <w:proofErr w:type="spellStart"/>
+      <w:r>
+        <w:t>HoB</w:t>
+      </w:r>
+      <w:proofErr w:type="spellEnd"/>
+      <w:r>
+        <w:t xml:space="preserve"> haar inspanningen potentieel richten op de top 10 bedrijven (uitgezonderd andere consultant bureaus) voor haar business development, op het moment van schrijven zijn dat:</w:t>
       </w:r>
     </w:p>
     <w:p>
@@ -4111,413 +4549,38 @@
           <w:lang w:val="en-US"/>
         </w:rPr>
       </w:pPr>
-      <w:proofErr w:type="spellStart"/>
       <w:r>
         <w:rPr>
           <w:lang w:val="en-US"/>
         </w:rPr>
-        <w:t>indeed_scraper.R</w:t>
-      </w:r>
-      <w:proofErr w:type="spellEnd"/>
-      <w:r>
+        <w:t>Bertelsmann SE &amp; Co</w:t>
+      </w:r>
+    </w:p>
+    <w:p>
+      <w:pPr>
+        <w:pStyle w:val="NormalWeb"/>
         <w:rPr>
           <w:lang w:val="en-US"/>
         </w:rPr>
-        <w:t xml:space="preserve"> (</w:t>
-      </w:r>
-      <w:proofErr w:type="spellStart"/>
+      </w:pPr>
       <w:r>
         <w:rPr>
           <w:lang w:val="en-US"/>
         </w:rPr>
-        <w:t>Supporting_code</w:t>
-      </w:r>
-      <w:proofErr w:type="spellEnd"/>
-      <w:r>
+        <w:t>NN Group</w:t>
+      </w:r>
+    </w:p>
+    <w:p>
+      <w:pPr>
+        <w:pStyle w:val="NormalWeb"/>
         <w:rPr>
           <w:lang w:val="en-US"/>
         </w:rPr>
-        <w:t>)</w:t>
-      </w:r>
-    </w:p>
-    <w:p>
-      <w:pPr>
-        <w:pStyle w:val="NormalWeb"/>
-      </w:pPr>
-      <w:proofErr w:type="spellStart"/>
-      <w:r>
-        <w:t>webscraper</w:t>
-      </w:r>
-      <w:proofErr w:type="spellEnd"/>
-      <w:r>
-        <w:t xml:space="preserve"> voor de Indeed vacature website. Te gebruiken om nieuwe data binnen te halen. de mogelijkheid is er om de functionaliteit uit te breiden met onder andere </w:t>
-      </w:r>
-      <w:proofErr w:type="spellStart"/>
-      <w:r>
-        <w:t>andere</w:t>
-      </w:r>
-      <w:proofErr w:type="spellEnd"/>
-      <w:r>
-        <w:t xml:space="preserve"> zoekwoorden.</w:t>
-      </w:r>
-    </w:p>
-    <w:p>
-      <w:pPr>
-        <w:pStyle w:val="NormalWeb"/>
+      </w:pPr>
+      <w:r>
         <w:rPr>
           <w:lang w:val="en-US"/>
         </w:rPr>
-      </w:pPr>
-      <w:proofErr w:type="spellStart"/>
-      <w:r>
-        <w:rPr>
-          <w:lang w:val="en-US"/>
-        </w:rPr>
-        <w:t>Scraped_indeed_data_wrangler.R</w:t>
-      </w:r>
-      <w:proofErr w:type="spellEnd"/>
-      <w:r>
-        <w:rPr>
-          <w:lang w:val="en-US"/>
-        </w:rPr>
-        <w:t xml:space="preserve"> (</w:t>
-      </w:r>
-      <w:proofErr w:type="spellStart"/>
-      <w:r>
-        <w:rPr>
-          <w:lang w:val="en-US"/>
-        </w:rPr>
-        <w:t>Supporting_code</w:t>
-      </w:r>
-      <w:proofErr w:type="spellEnd"/>
-      <w:r>
-        <w:rPr>
-          <w:lang w:val="en-US"/>
-        </w:rPr>
-        <w:t>)</w:t>
-      </w:r>
-    </w:p>
-    <w:p>
-      <w:pPr>
-        <w:pStyle w:val="NormalWeb"/>
-      </w:pPr>
-      <w:r>
-        <w:lastRenderedPageBreak/>
-        <w:t xml:space="preserve">script om de </w:t>
-      </w:r>
-      <w:proofErr w:type="spellStart"/>
-      <w:r>
-        <w:t>gescrapte</w:t>
-      </w:r>
-      <w:proofErr w:type="spellEnd"/>
-      <w:r>
-        <w:t xml:space="preserve"> data (opgeslagen in .</w:t>
-      </w:r>
-      <w:proofErr w:type="spellStart"/>
-      <w:r>
-        <w:t>csv</w:t>
-      </w:r>
-      <w:proofErr w:type="spellEnd"/>
-      <w:r>
-        <w:t xml:space="preserve"> format) op te schonen en </w:t>
-      </w:r>
-      <w:proofErr w:type="spellStart"/>
-      <w:r>
-        <w:t>verijken</w:t>
-      </w:r>
-      <w:proofErr w:type="spellEnd"/>
-      <w:r>
-        <w:t xml:space="preserve"> met nieuwe datapunten. De mogelijkheid is er om de functionaliteit uit te breiden naar eigen inzien.</w:t>
-      </w:r>
-    </w:p>
-    <w:p>
-      <w:pPr>
-        <w:pStyle w:val="NormalWeb"/>
-      </w:pPr>
-    </w:p>
-    <w:p>
-      <w:pPr>
-        <w:pStyle w:val="NormalWeb"/>
-        <w:rPr>
-          <w:lang w:val="en-US"/>
-        </w:rPr>
-      </w:pPr>
-      <w:proofErr w:type="spellStart"/>
-      <w:r>
-        <w:rPr>
-          <w:lang w:val="en-US"/>
-        </w:rPr>
-        <w:t>Scraped_indeed_plotter.R</w:t>
-      </w:r>
-      <w:proofErr w:type="spellEnd"/>
-      <w:r>
-        <w:rPr>
-          <w:lang w:val="en-US"/>
-        </w:rPr>
-        <w:t xml:space="preserve"> (</w:t>
-      </w:r>
-      <w:proofErr w:type="spellStart"/>
-      <w:r>
-        <w:rPr>
-          <w:lang w:val="en-US"/>
-        </w:rPr>
-        <w:t>Supporting_code</w:t>
-      </w:r>
-      <w:proofErr w:type="spellEnd"/>
-      <w:r>
-        <w:rPr>
-          <w:lang w:val="en-US"/>
-        </w:rPr>
-        <w:t>)</w:t>
-      </w:r>
-    </w:p>
-    <w:p>
-      <w:pPr>
-        <w:pStyle w:val="NormalWeb"/>
-      </w:pPr>
-      <w:r>
-        <w:t xml:space="preserve">script om de </w:t>
-      </w:r>
-      <w:proofErr w:type="spellStart"/>
-      <w:r>
-        <w:t>gescrapte</w:t>
-      </w:r>
-      <w:proofErr w:type="spellEnd"/>
-      <w:r>
-        <w:t xml:space="preserve"> data na schonen en verrijken op een uniforme wijze te plotten. Ook dit bestand kan naar eigen inzien uitgebreid worden.</w:t>
-      </w:r>
-    </w:p>
-    <w:p>
-      <w:pPr>
-        <w:pStyle w:val="Heading1"/>
-      </w:pPr>
-      <w:r>
-        <w:t>Conclusie</w:t>
-      </w:r>
-    </w:p>
-    <w:p>
-      <w:pPr>
-        <w:pStyle w:val="NormalWeb"/>
-      </w:pPr>
-      <w:r>
-        <w:t xml:space="preserve">Het laatste onderdeel van dit onderzoek tracht de hoofdvraag: "Hoe positioneert </w:t>
-      </w:r>
-      <w:proofErr w:type="spellStart"/>
-      <w:r>
-        <w:t>HoB</w:t>
-      </w:r>
-      <w:proofErr w:type="spellEnd"/>
-      <w:r>
-        <w:t xml:space="preserve"> wat betreft het loon ten opzichten van de ontwikkeling van de vraag naar 'data </w:t>
-      </w:r>
-      <w:proofErr w:type="spellStart"/>
-      <w:r>
-        <w:t>specialisten'in</w:t>
-      </w:r>
-      <w:proofErr w:type="spellEnd"/>
-      <w:r>
-        <w:t xml:space="preserve"> Nederland zich kijkende naar de gevraagde vaardigheden, het geboden loon en mogelijke opdrachtgevers?" te beantwoorden.</w:t>
-      </w:r>
-    </w:p>
-    <w:p>
-      <w:pPr>
-        <w:pStyle w:val="NormalWeb"/>
-      </w:pPr>
-      <w:r>
-        <w:t xml:space="preserve">Uit het onderzoek is gebleken dat </w:t>
-      </w:r>
-      <w:proofErr w:type="spellStart"/>
-      <w:r>
-        <w:t>HoB</w:t>
-      </w:r>
-      <w:proofErr w:type="spellEnd"/>
-      <w:r>
-        <w:t xml:space="preserve"> haar werknemers vanaf het 3e jaar een </w:t>
-      </w:r>
-      <w:proofErr w:type="spellStart"/>
-      <w:r>
-        <w:t>competatief</w:t>
-      </w:r>
-      <w:proofErr w:type="spellEnd"/>
-      <w:r>
-        <w:t xml:space="preserve"> salaris lijkt te bieden. Hiermee zou de werknemer in het 3e jaar meer verdienen dan hij/zij in meer dan 50% van de gevallen had kunnen verdienen afgaande op de vacatures op Indeed. In het eerste en tweede jaar ligt het salaris boven het modale salaris op Indeed.</w:t>
-      </w:r>
-    </w:p>
-    <w:p>
-      <w:pPr>
-        <w:pStyle w:val="NormalWeb"/>
-      </w:pPr>
-      <w:r>
-        <w:t xml:space="preserve">Wat betreft de vaardigheden die binnen </w:t>
-      </w:r>
-      <w:proofErr w:type="spellStart"/>
-      <w:r>
-        <w:t>HoB</w:t>
-      </w:r>
-      <w:proofErr w:type="spellEnd"/>
-      <w:r>
-        <w:t xml:space="preserve"> worden aangemoedigd om aan te leren zit </w:t>
-      </w:r>
-      <w:proofErr w:type="spellStart"/>
-      <w:r>
-        <w:t>HoB</w:t>
-      </w:r>
-      <w:proofErr w:type="spellEnd"/>
-      <w:r>
-        <w:t xml:space="preserve"> in het segment waar de meeste vraag naar is (</w:t>
-      </w:r>
-      <w:proofErr w:type="spellStart"/>
-      <w:r>
-        <w:t>sql</w:t>
-      </w:r>
-      <w:proofErr w:type="spellEnd"/>
-      <w:r>
-        <w:t xml:space="preserve">, R, python, </w:t>
-      </w:r>
-      <w:proofErr w:type="spellStart"/>
-      <w:r>
-        <w:t>excel</w:t>
-      </w:r>
-      <w:proofErr w:type="spellEnd"/>
-      <w:r>
-        <w:t xml:space="preserve">). Echter duikt hier ook een tekort op. Een groot deel van dataprofessionals bezitten deze gevraagde skills of zijn deze aan het ontwikkelen. Hoewel de vraag naar deze skills klaarblijkelijk nog steeds aanwezig is zijn dit niet de plekken waar </w:t>
-      </w:r>
-      <w:proofErr w:type="spellStart"/>
-      <w:r>
-        <w:t>HoB</w:t>
-      </w:r>
-      <w:proofErr w:type="spellEnd"/>
-      <w:r>
-        <w:t xml:space="preserve"> zich op kan onderscheiden. De vaardigheden waar </w:t>
-      </w:r>
-      <w:proofErr w:type="spellStart"/>
-      <w:r>
-        <w:t>HoB</w:t>
-      </w:r>
-      <w:proofErr w:type="spellEnd"/>
-      <w:r>
-        <w:t xml:space="preserve"> zich daadwerkelijk in zou kunnen onderscheiden zijn: </w:t>
-      </w:r>
-      <w:proofErr w:type="spellStart"/>
-      <w:r>
-        <w:t>neural</w:t>
-      </w:r>
-      <w:proofErr w:type="spellEnd"/>
-      <w:r>
-        <w:t xml:space="preserve"> </w:t>
-      </w:r>
-      <w:proofErr w:type="spellStart"/>
-      <w:r>
-        <w:t>networks</w:t>
-      </w:r>
-      <w:proofErr w:type="spellEnd"/>
-      <w:r>
-        <w:t xml:space="preserve">, ai, machine </w:t>
-      </w:r>
-      <w:proofErr w:type="spellStart"/>
-      <w:r>
-        <w:t>learning</w:t>
-      </w:r>
-      <w:proofErr w:type="spellEnd"/>
-      <w:r>
-        <w:t xml:space="preserve">, </w:t>
-      </w:r>
-      <w:proofErr w:type="spellStart"/>
-      <w:r>
-        <w:t>azure</w:t>
-      </w:r>
-      <w:proofErr w:type="spellEnd"/>
-      <w:r>
-        <w:t xml:space="preserve"> en </w:t>
-      </w:r>
-      <w:proofErr w:type="spellStart"/>
-      <w:r>
-        <w:t>aws</w:t>
-      </w:r>
-      <w:proofErr w:type="spellEnd"/>
-      <w:r>
-        <w:t xml:space="preserve">, sas, en big data </w:t>
-      </w:r>
-      <w:proofErr w:type="spellStart"/>
-      <w:r>
-        <w:t>frameworks</w:t>
-      </w:r>
-      <w:proofErr w:type="spellEnd"/>
-      <w:r>
-        <w:t xml:space="preserve"> zoals </w:t>
-      </w:r>
-      <w:proofErr w:type="spellStart"/>
-      <w:r>
-        <w:t>spark</w:t>
-      </w:r>
-      <w:proofErr w:type="spellEnd"/>
-      <w:r>
-        <w:t xml:space="preserve"> en scala. Deze aanbeveling berust enerzijds op het resultaat uit dit onderzoek zoals de meest gevraagde skills bij de meest frequente opdrachtgevers, anderzijds komt dit vanuit persoonlijke ervaring en gesprekken tijdens het uitvoeren van mijn eigen opdrachten als data analist / data </w:t>
-      </w:r>
-      <w:proofErr w:type="spellStart"/>
-      <w:r>
-        <w:t>scientist</w:t>
-      </w:r>
-      <w:proofErr w:type="spellEnd"/>
-      <w:r>
-        <w:t>.</w:t>
-      </w:r>
-    </w:p>
-    <w:p>
-      <w:pPr>
-        <w:pStyle w:val="NormalWeb"/>
-      </w:pPr>
-      <w:r>
-        <w:t xml:space="preserve">het laatste onderdeel m.b.t de opdrachtgevers is voor nu niet te beantwoorden door het tekort aan data. Wel kan </w:t>
-      </w:r>
-      <w:proofErr w:type="spellStart"/>
-      <w:r>
-        <w:t>HoB</w:t>
-      </w:r>
-      <w:proofErr w:type="spellEnd"/>
-      <w:r>
-        <w:t xml:space="preserve"> haar inspanningen potentieel richten op de top 10 bedrijven (uitgezonderd andere consultant bureaus) voor haar business development, op het moment van schrijven zijn dat:</w:t>
-      </w:r>
-    </w:p>
-    <w:p>
-      <w:pPr>
-        <w:pStyle w:val="NormalWeb"/>
-        <w:rPr>
-          <w:lang w:val="en-US"/>
-        </w:rPr>
-      </w:pPr>
-      <w:r>
-        <w:rPr>
-          <w:lang w:val="en-US"/>
-        </w:rPr>
-        <w:t>Bertelsmann SE &amp; Co</w:t>
-      </w:r>
-    </w:p>
-    <w:p>
-      <w:pPr>
-        <w:pStyle w:val="NormalWeb"/>
-        <w:rPr>
-          <w:lang w:val="en-US"/>
-        </w:rPr>
-      </w:pPr>
-      <w:r>
-        <w:rPr>
-          <w:lang w:val="en-US"/>
-        </w:rPr>
-        <w:t>NN Group</w:t>
-      </w:r>
-    </w:p>
-    <w:p>
-      <w:pPr>
-        <w:pStyle w:val="NormalWeb"/>
-        <w:rPr>
-          <w:lang w:val="en-US"/>
-        </w:rPr>
-      </w:pPr>
-      <w:r>
-        <w:rPr>
-          <w:lang w:val="en-US"/>
-        </w:rPr>
         <w:t>Rabobank</w:t>
       </w:r>
     </w:p>
@@ -4552,7 +4615,6 @@
         <w:pStyle w:val="NormalWeb"/>
       </w:pPr>
       <w:r>
-        <w:lastRenderedPageBreak/>
         <w:t>MN</w:t>
       </w:r>
     </w:p>
@@ -5630,4 +5692,16 @@
     </a:ext>
   </a:extLst>
 </a:theme>
+</file>
+
+<file path=customXml/item1.xml><?xml version="1.0" encoding="utf-8"?>
+<b:Sources xmlns:b="http://schemas.openxmlformats.org/officeDocument/2006/bibliography" xmlns="http://schemas.openxmlformats.org/officeDocument/2006/bibliography" SelectedStyle="\APASixthEditionOfficeOnline.xsl" StyleName="APA" Version="6"/>
+</file>
+
+<file path=customXml/itemProps1.xml><?xml version="1.0" encoding="utf-8"?>
+<ds:datastoreItem xmlns:ds="http://schemas.openxmlformats.org/officeDocument/2006/customXml" ds:itemID="{55647BA7-A54B-46C2-B959-CC35AABFC95F}">
+  <ds:schemaRefs>
+    <ds:schemaRef ds:uri="http://schemas.openxmlformats.org/officeDocument/2006/bibliography"/>
+  </ds:schemaRefs>
+</ds:datastoreItem>
 </file>
</xml_diff>